<commit_message>
Doc about Muse Widget fixing
</commit_message>
<xml_diff>
--- a/MuseWidget/Docs/ArcGisMuseWidgetDesc.docx
+++ b/MuseWidget/Docs/ArcGisMuseWidgetDesc.docx
@@ -879,6 +879,146 @@
         </w:drawing>
       </w:r>
     </w:p>
+    <w:p>
+      <w:pPr>
+        <w:pStyle w:val="Heading1"/>
+      </w:pPr>
+      <w:r>
+        <w:t>Getting the result HTML page</w:t>
+      </w:r>
+    </w:p>
+    <w:p>
+      <w:r>
+        <w:t xml:space="preserve">After </w:t>
+      </w:r>
+      <w:proofErr w:type="gramStart"/>
+      <w:r>
+        <w:t>customizing  the</w:t>
+      </w:r>
+      <w:proofErr w:type="gramEnd"/>
+      <w:r>
+        <w:t xml:space="preserve"> widget choose the command “File/Export  as HTML …” or press </w:t>
+      </w:r>
+      <w:proofErr w:type="spellStart"/>
+      <w:r>
+        <w:t>Ctrl+E</w:t>
+      </w:r>
+      <w:proofErr w:type="spellEnd"/>
+      <w:r>
+        <w:t>. Fill controls in below dialog and click OK.</w:t>
+      </w:r>
+    </w:p>
+    <w:p>
+      <w:r>
+        <w:rPr>
+          <w:noProof/>
+        </w:rPr>
+        <w:drawing>
+          <wp:inline distT="0" distB="0" distL="0" distR="0">
+            <wp:extent cx="4906010" cy="1770380"/>
+            <wp:effectExtent l="19050" t="0" r="8890" b="0"/>
+            <wp:docPr id="2" name="Picture 1"/>
+            <wp:cNvGraphicFramePr>
+              <a:graphicFrameLocks xmlns:a="http://schemas.openxmlformats.org/drawingml/2006/main" noChangeAspect="1"/>
+            </wp:cNvGraphicFramePr>
+            <a:graphic xmlns:a="http://schemas.openxmlformats.org/drawingml/2006/main">
+              <a:graphicData uri="http://schemas.openxmlformats.org/drawingml/2006/picture">
+                <pic:pic xmlns:pic="http://schemas.openxmlformats.org/drawingml/2006/picture">
+                  <pic:nvPicPr>
+                    <pic:cNvPr id="0" name="Picture 1"/>
+                    <pic:cNvPicPr>
+                      <a:picLocks noChangeAspect="1" noChangeArrowheads="1"/>
+                    </pic:cNvPicPr>
+                  </pic:nvPicPr>
+                  <pic:blipFill>
+                    <a:blip r:embed="rId16" cstate="print"/>
+                    <a:srcRect/>
+                    <a:stretch>
+                      <a:fillRect/>
+                    </a:stretch>
+                  </pic:blipFill>
+                  <pic:spPr bwMode="auto">
+                    <a:xfrm>
+                      <a:off x="0" y="0"/>
+                      <a:ext cx="4906010" cy="1770380"/>
+                    </a:xfrm>
+                    <a:prstGeom prst="rect">
+                      <a:avLst/>
+                    </a:prstGeom>
+                    <a:noFill/>
+                    <a:ln w="9525">
+                      <a:noFill/>
+                      <a:miter lim="800000"/>
+                      <a:headEnd/>
+                      <a:tailEnd/>
+                    </a:ln>
+                  </pic:spPr>
+                </pic:pic>
+              </a:graphicData>
+            </a:graphic>
+          </wp:inline>
+        </w:drawing>
+      </w:r>
+    </w:p>
+    <w:p>
+      <w:r>
+        <w:t>Then open index.hml file from the directory you used for export. The result should like following</w:t>
+      </w:r>
+    </w:p>
+    <w:p>
+      <w:r>
+        <w:rPr>
+          <w:noProof/>
+        </w:rPr>
+        <w:lastRenderedPageBreak/>
+        <w:drawing>
+          <wp:inline distT="0" distB="0" distL="0" distR="0">
+            <wp:extent cx="5943600" cy="5052390"/>
+            <wp:effectExtent l="19050" t="0" r="0" b="0"/>
+            <wp:docPr id="3" name="Picture 4"/>
+            <wp:cNvGraphicFramePr>
+              <a:graphicFrameLocks xmlns:a="http://schemas.openxmlformats.org/drawingml/2006/main" noChangeAspect="1"/>
+            </wp:cNvGraphicFramePr>
+            <a:graphic xmlns:a="http://schemas.openxmlformats.org/drawingml/2006/main">
+              <a:graphicData uri="http://schemas.openxmlformats.org/drawingml/2006/picture">
+                <pic:pic xmlns:pic="http://schemas.openxmlformats.org/drawingml/2006/picture">
+                  <pic:nvPicPr>
+                    <pic:cNvPr id="0" name="Picture 4"/>
+                    <pic:cNvPicPr>
+                      <a:picLocks noChangeAspect="1" noChangeArrowheads="1"/>
+                    </pic:cNvPicPr>
+                  </pic:nvPicPr>
+                  <pic:blipFill>
+                    <a:blip r:embed="rId17" cstate="print"/>
+                    <a:srcRect/>
+                    <a:stretch>
+                      <a:fillRect/>
+                    </a:stretch>
+                  </pic:blipFill>
+                  <pic:spPr bwMode="auto">
+                    <a:xfrm>
+                      <a:off x="0" y="0"/>
+                      <a:ext cx="5943600" cy="5052390"/>
+                    </a:xfrm>
+                    <a:prstGeom prst="rect">
+                      <a:avLst/>
+                    </a:prstGeom>
+                    <a:noFill/>
+                    <a:ln w="9525">
+                      <a:noFill/>
+                      <a:miter lim="800000"/>
+                      <a:headEnd/>
+                      <a:tailEnd/>
+                    </a:ln>
+                  </pic:spPr>
+                </pic:pic>
+              </a:graphicData>
+            </a:graphic>
+          </wp:inline>
+        </w:drawing>
+      </w:r>
+    </w:p>
+    <w:p/>
     <w:sectPr>
       <w:pgSz w:w="12240" w:h="15840"/>
       <w:pgMar w:top="1440" w:right="1440" w:bottom="1440" w:left="1440" w:header="708" w:footer="708" w:gutter="0"/>
@@ -1821,7 +1961,7 @@
 </file>
 
 <file path=customXml/itemProps1.xml><?xml version="1.0" encoding="utf-8"?>
-<ds:datastoreItem xmlns:ds="http://schemas.openxmlformats.org/officeDocument/2006/customXml" ds:itemID="{6E969F46-5986-4609-B67B-4989D4DF3E98}">
+<ds:datastoreItem xmlns:ds="http://schemas.openxmlformats.org/officeDocument/2006/customXml" ds:itemID="{0A016A4C-243D-4070-AA8D-3B9F499C1E5F}">
   <ds:schemaRefs>
     <ds:schemaRef ds:uri="http://schemas.openxmlformats.org/officeDocument/2006/bibliography"/>
   </ds:schemaRefs>

</xml_diff>